<commit_message>
Updated Opcode group 8x test cases.docx
</commit_message>
<xml_diff>
--- a/Documents/Test Documents/Opcode group 8x test cases.docx
+++ b/Documents/Test Documents/Opcode group 8x test cases.docx
@@ -266,6 +266,405 @@
               <w:t>The values received are stored against the corresponding service index</w:t>
             </w:r>
           </w:p>
+        </w:tc>
+      </w:tr>
+    </w:tbl>
+    <w:p>
+      <w:pPr>
+        <w:pStyle w:val="Heading1"/>
+      </w:pPr>
+      <w:r>
+        <w:t>0x87: Test_RDGN</w:t>
+      </w:r>
+      <w:r>
+        <w:t>_INVALID_DIAG</w:t>
+      </w:r>
+    </w:p>
+    <w:tbl>
+      <w:tblPr>
+        <w:tblStyle w:val="TableGrid"/>
+        <w:tblW w:w="0" w:type="auto"/>
+        <w:tblLook w:val="04A0" w:firstRow="1" w:lastRow="0" w:firstColumn="1" w:lastColumn="0" w:noHBand="0" w:noVBand="1"/>
+      </w:tblPr>
+      <w:tblGrid>
+        <w:gridCol w:w="1194"/>
+        <w:gridCol w:w="7822"/>
+      </w:tblGrid>
+      <w:tr>
+        <w:tc>
+          <w:tcPr>
+            <w:tcW w:w="1194" w:type="dxa"/>
+          </w:tcPr>
+          <w:p>
+            <w:r>
+              <w:t>Given:</w:t>
+            </w:r>
+          </w:p>
+        </w:tc>
+        <w:tc>
+          <w:tcPr>
+            <w:tcW w:w="7822" w:type="dxa"/>
+          </w:tcPr>
+          <w:p>
+            <w:r>
+              <w:t>The node number of the unit under test, a valid service index number</w:t>
+            </w:r>
+            <w:r>
+              <w:t xml:space="preserve"> and</w:t>
+            </w:r>
+            <w:r>
+              <w:t xml:space="preserve"> a</w:t>
+            </w:r>
+            <w:r>
+              <w:t>n in</w:t>
+            </w:r>
+            <w:r>
+              <w:t>valid diagnostic number</w:t>
+            </w:r>
+          </w:p>
+        </w:tc>
+      </w:tr>
+      <w:tr>
+        <w:tc>
+          <w:tcPr>
+            <w:tcW w:w="1194" w:type="dxa"/>
+          </w:tcPr>
+          <w:p>
+            <w:r>
+              <w:t>When:</w:t>
+            </w:r>
+          </w:p>
+        </w:tc>
+        <w:tc>
+          <w:tcPr>
+            <w:tcW w:w="7822" w:type="dxa"/>
+          </w:tcPr>
+          <w:p>
+            <w:r>
+              <w:t>The cbus message RDGN is sent</w:t>
+            </w:r>
+          </w:p>
+        </w:tc>
+      </w:tr>
+      <w:tr>
+        <w:tc>
+          <w:tcPr>
+            <w:tcW w:w="1194" w:type="dxa"/>
+          </w:tcPr>
+          <w:p>
+            <w:r>
+              <w:t>Then:</w:t>
+            </w:r>
+          </w:p>
+        </w:tc>
+        <w:tc>
+          <w:tcPr>
+            <w:tcW w:w="7822" w:type="dxa"/>
+          </w:tcPr>
+          <w:p>
+            <w:r>
+              <w:t>Expect a GRSP message with a result of ‘</w:t>
+            </w:r>
+            <w:r>
+              <w:t>Invalid</w:t>
+            </w:r>
+            <w:r>
+              <w:t xml:space="preserve"> </w:t>
+            </w:r>
+            <w:r>
+              <w:t>Diagnostic</w:t>
+            </w:r>
+            <w:r>
+              <w:t>’ (25</w:t>
+            </w:r>
+            <w:r>
+              <w:t>3</w:t>
+            </w:r>
+            <w:r>
+              <w:t>)</w:t>
+            </w:r>
+          </w:p>
+        </w:tc>
+      </w:tr>
+      <w:tr>
+        <w:tc>
+          <w:tcPr>
+            <w:tcW w:w="1194" w:type="dxa"/>
+          </w:tcPr>
+          <w:p>
+            <w:r>
+              <w:t>Additional:</w:t>
+            </w:r>
+          </w:p>
+        </w:tc>
+        <w:tc>
+          <w:tcPr>
+            <w:tcW w:w="7822" w:type="dxa"/>
+          </w:tcPr>
+          <w:p/>
+        </w:tc>
+      </w:tr>
+    </w:tbl>
+    <w:p>
+      <w:pPr>
+        <w:pStyle w:val="Heading1"/>
+      </w:pPr>
+      <w:r>
+        <w:t>0x87: Test_RDGN_INVALID_</w:t>
+      </w:r>
+      <w:r>
+        <w:t>SERVICE</w:t>
+      </w:r>
+    </w:p>
+    <w:tbl>
+      <w:tblPr>
+        <w:tblStyle w:val="TableGrid"/>
+        <w:tblW w:w="0" w:type="auto"/>
+        <w:tblLook w:val="04A0" w:firstRow="1" w:lastRow="0" w:firstColumn="1" w:lastColumn="0" w:noHBand="0" w:noVBand="1"/>
+      </w:tblPr>
+      <w:tblGrid>
+        <w:gridCol w:w="1194"/>
+        <w:gridCol w:w="7822"/>
+      </w:tblGrid>
+      <w:tr>
+        <w:tc>
+          <w:tcPr>
+            <w:tcW w:w="1194" w:type="dxa"/>
+          </w:tcPr>
+          <w:p>
+            <w:r>
+              <w:t>Given:</w:t>
+            </w:r>
+          </w:p>
+        </w:tc>
+        <w:tc>
+          <w:tcPr>
+            <w:tcW w:w="7822" w:type="dxa"/>
+          </w:tcPr>
+          <w:p>
+            <w:r>
+              <w:t>The node number of the unit under test, a</w:t>
+            </w:r>
+            <w:r>
+              <w:t>n</w:t>
+            </w:r>
+            <w:r>
+              <w:t xml:space="preserve"> </w:t>
+            </w:r>
+            <w:r>
+              <w:t>in</w:t>
+            </w:r>
+            <w:r>
+              <w:t>valid service index number and an valid diagnostic number</w:t>
+            </w:r>
+          </w:p>
+        </w:tc>
+      </w:tr>
+      <w:tr>
+        <w:tc>
+          <w:tcPr>
+            <w:tcW w:w="1194" w:type="dxa"/>
+          </w:tcPr>
+          <w:p>
+            <w:r>
+              <w:t>When:</w:t>
+            </w:r>
+          </w:p>
+        </w:tc>
+        <w:tc>
+          <w:tcPr>
+            <w:tcW w:w="7822" w:type="dxa"/>
+          </w:tcPr>
+          <w:p>
+            <w:r>
+              <w:t>The cbus message RDGN is sent</w:t>
+            </w:r>
+          </w:p>
+        </w:tc>
+      </w:tr>
+      <w:tr>
+        <w:tc>
+          <w:tcPr>
+            <w:tcW w:w="1194" w:type="dxa"/>
+          </w:tcPr>
+          <w:p>
+            <w:r>
+              <w:t>Then:</w:t>
+            </w:r>
+          </w:p>
+        </w:tc>
+        <w:tc>
+          <w:tcPr>
+            <w:tcW w:w="7822" w:type="dxa"/>
+          </w:tcPr>
+          <w:p>
+            <w:r>
+              <w:t>Expect a GRSP message with a result of ‘</w:t>
+            </w:r>
+            <w:r>
+              <w:t>Invalid</w:t>
+            </w:r>
+            <w:r>
+              <w:t xml:space="preserve"> </w:t>
+            </w:r>
+            <w:r>
+              <w:t>Service</w:t>
+            </w:r>
+            <w:r>
+              <w:t>’ (25</w:t>
+            </w:r>
+            <w:r>
+              <w:t>2</w:t>
+            </w:r>
+            <w:r>
+              <w:t>)</w:t>
+            </w:r>
+          </w:p>
+        </w:tc>
+      </w:tr>
+      <w:tr>
+        <w:tc>
+          <w:tcPr>
+            <w:tcW w:w="1194" w:type="dxa"/>
+          </w:tcPr>
+          <w:p>
+            <w:r>
+              <w:t>Additional:</w:t>
+            </w:r>
+          </w:p>
+        </w:tc>
+        <w:tc>
+          <w:tcPr>
+            <w:tcW w:w="7822" w:type="dxa"/>
+          </w:tcPr>
+          <w:p/>
+        </w:tc>
+      </w:tr>
+    </w:tbl>
+    <w:p>
+      <w:pPr>
+        <w:pStyle w:val="Heading1"/>
+      </w:pPr>
+      <w:r>
+        <w:t>0x87: Test_RDGN_</w:t>
+      </w:r>
+      <w:r>
+        <w:t>SHORT</w:t>
+      </w:r>
+    </w:p>
+    <w:tbl>
+      <w:tblPr>
+        <w:tblStyle w:val="TableGrid"/>
+        <w:tblW w:w="0" w:type="auto"/>
+        <w:tblLook w:val="04A0" w:firstRow="1" w:lastRow="0" w:firstColumn="1" w:lastColumn="0" w:noHBand="0" w:noVBand="1"/>
+      </w:tblPr>
+      <w:tblGrid>
+        <w:gridCol w:w="1194"/>
+        <w:gridCol w:w="7822"/>
+      </w:tblGrid>
+      <w:tr>
+        <w:tc>
+          <w:tcPr>
+            <w:tcW w:w="1194" w:type="dxa"/>
+          </w:tcPr>
+          <w:p>
+            <w:r>
+              <w:t>Given:</w:t>
+            </w:r>
+          </w:p>
+        </w:tc>
+        <w:tc>
+          <w:tcPr>
+            <w:tcW w:w="7822" w:type="dxa"/>
+          </w:tcPr>
+          <w:p>
+            <w:r>
+              <w:t>The node number of the unit under test, a valid service index number and a valid diagnostic number</w:t>
+            </w:r>
+          </w:p>
+        </w:tc>
+      </w:tr>
+      <w:tr>
+        <w:tc>
+          <w:tcPr>
+            <w:tcW w:w="1194" w:type="dxa"/>
+          </w:tcPr>
+          <w:p>
+            <w:r>
+              <w:t>When:</w:t>
+            </w:r>
+          </w:p>
+        </w:tc>
+        <w:tc>
+          <w:tcPr>
+            <w:tcW w:w="7822" w:type="dxa"/>
+          </w:tcPr>
+          <w:p>
+            <w:r>
+              <w:t>The cbus message RDGN is sent</w:t>
+            </w:r>
+            <w:r>
+              <w:t xml:space="preserve"> with the diagnostic number missing</w:t>
+            </w:r>
+          </w:p>
+        </w:tc>
+      </w:tr>
+      <w:tr>
+        <w:tc>
+          <w:tcPr>
+            <w:tcW w:w="1194" w:type="dxa"/>
+          </w:tcPr>
+          <w:p>
+            <w:r>
+              <w:t>Then:</w:t>
+            </w:r>
+          </w:p>
+        </w:tc>
+        <w:tc>
+          <w:tcPr>
+            <w:tcW w:w="7822" w:type="dxa"/>
+          </w:tcPr>
+          <w:p>
+            <w:r>
+              <w:t>Expect a GRSP message with a result of ‘</w:t>
+            </w:r>
+            <w:r>
+              <w:t>Invalid</w:t>
+            </w:r>
+            <w:r>
+              <w:t xml:space="preserve"> </w:t>
+            </w:r>
+            <w:r>
+              <w:t>Command</w:t>
+            </w:r>
+            <w:r>
+              <w:t>’ (</w:t>
+            </w:r>
+            <w:r>
+              <w:t>?</w:t>
+            </w:r>
+            <w:r>
+              <w:t>)</w:t>
+            </w:r>
+          </w:p>
+        </w:tc>
+      </w:tr>
+      <w:tr>
+        <w:tc>
+          <w:tcPr>
+            <w:tcW w:w="1194" w:type="dxa"/>
+          </w:tcPr>
+          <w:p>
+            <w:r>
+              <w:t>Additional:</w:t>
+            </w:r>
+          </w:p>
+        </w:tc>
+        <w:tc>
+          <w:tcPr>
+            <w:tcW w:w="7822" w:type="dxa"/>
+          </w:tcPr>
+          <w:p/>
         </w:tc>
       </w:tr>
     </w:tbl>

</xml_diff>